<commit_message>
new Files for Docu
</commit_message>
<xml_diff>
--- a/IHK Projekt Planung/Vordefinierte Strategien BSP.docx
+++ b/IHK Projekt Planung/Vordefinierte Strategien BSP.docx
@@ -3,6 +3,104 @@
 <w:document xmlns:wpc="http://schemas.microsoft.com/office/word/2010/wordprocessingCanvas" xmlns:cx="http://schemas.microsoft.com/office/drawing/2014/chartex" xmlns:cx1="http://schemas.microsoft.com/office/drawing/2015/9/8/chartex" xmlns:cx2="http://schemas.microsoft.com/office/drawing/2015/10/21/chartex" xmlns:cx3="http://schemas.microsoft.com/office/drawing/2016/5/9/chartex" xmlns:cx4="http://schemas.microsoft.com/office/drawing/2016/5/10/chartex" xmlns:cx5="http://schemas.microsoft.com/office/drawing/2016/5/11/chartex" xmlns:cx6="http://schemas.microsoft.com/office/drawing/2016/5/12/chartex" xmlns:cx7="http://schemas.microsoft.com/office/drawing/2016/5/13/chartex" xmlns:cx8="http://schemas.microsoft.com/office/drawing/2016/5/14/chartex" xmlns:mc="http://schemas.openxmlformats.org/markup-compatibility/2006" xmlns:aink="http://schemas.microsoft.com/office/drawing/2016/ink" xmlns:am3d="http://schemas.microsoft.com/office/drawing/2017/model3d" xmlns:o="urn:schemas-microsoft-com:office:office" xmlns:oel="http://schemas.microsoft.com/office/2019/extlst" xmlns:r="http://schemas.openxmlformats.org/officeDocument/2006/relationships" xmlns:m="http://schemas.openxmlformats.org/officeDocument/2006/math" xmlns:v="urn:schemas-microsoft-com:vml" xmlns:wp14="http://schemas.microsoft.com/office/word/2010/wordprocessingDrawing" xmlns:wp="http://schemas.openxmlformats.org/drawingml/2006/wordprocessingDrawing" xmlns:w10="urn:schemas-microsoft-com:office:word" xmlns:w="http://schemas.openxmlformats.org/wordprocessingml/2006/main" xmlns:w14="http://schemas.microsoft.com/office/word/2010/wordml" xmlns:w15="http://schemas.microsoft.com/office/word/2012/wordml" xmlns:w16cex="http://schemas.microsoft.com/office/word/2018/wordml/cex" xmlns:w16cid="http://schemas.microsoft.com/office/word/2016/wordml/cid" xmlns:w16="http://schemas.microsoft.com/office/word/2018/wordml" xmlns:w16du="http://schemas.microsoft.com/office/word/2023/wordml/word16du" xmlns:w16sdtdh="http://schemas.microsoft.com/office/word/2020/wordml/sdtdatahash" xmlns:w16sdtfl="http://schemas.microsoft.com/office/word/2024/wordml/sdtformatlock" xmlns:w16se="http://schemas.microsoft.com/office/word/2015/wordml/symex" xmlns:wpg="http://schemas.microsoft.com/office/word/2010/wordprocessingGroup" xmlns:wpi="http://schemas.microsoft.com/office/word/2010/wordprocessingInk" xmlns:wne="http://schemas.microsoft.com/office/word/2006/wordml" xmlns:wps="http://schemas.microsoft.com/office/word/2010/wordprocessingShape" mc:Ignorable="w14 w15 w16se w16cid w16 w16cex w16sdtdh w16sdtfl w16du wp14">
   <w:body>
     <w:p>
+      <w:pPr>
+        <w:pStyle w:val="berschrift2"/>
+        <w:rPr>
+          <w:highlight w:val="darkGray"/>
+        </w:rPr>
+      </w:pPr>
+      <w:r>
+        <w:rPr>
+          <w:highlight w:val="darkGray"/>
+        </w:rPr>
+        <w:t xml:space="preserve">Alle Strategien im PoC: </w:t>
+      </w:r>
+    </w:p>
+    <w:p>
+      <w:pPr>
+        <w:rPr>
+          <w:b/>
+          <w:bCs/>
+          <w:highlight w:val="darkGray"/>
+        </w:rPr>
+      </w:pPr>
+      <w:r>
+        <w:rPr>
+          <w:b/>
+          <w:bCs/>
+          <w:highlight w:val="darkGray"/>
+        </w:rPr>
+        <w:t xml:space="preserve">Mehrere Käufe sind erlaubt → mehrere offene Positionen parallel möglich. </w:t>
+      </w:r>
+    </w:p>
+    <w:p>
+      <w:pPr>
+        <w:rPr>
+          <w:b/>
+          <w:bCs/>
+          <w:highlight w:val="darkGray"/>
+        </w:rPr>
+      </w:pPr>
+      <w:r>
+        <w:rPr>
+          <w:b/>
+          <w:bCs/>
+          <w:highlight w:val="darkGray"/>
+        </w:rPr>
+        <w:t>Verkauf: Sobald ein Ausstiegskriterium erreicht wird, werden alle offenen Positionen auf einmal verkauft.</w:t>
+      </w:r>
+    </w:p>
+    <w:p>
+      <w:pPr>
+        <w:rPr>
+          <w:b/>
+          <w:bCs/>
+        </w:rPr>
+      </w:pPr>
+      <w:r>
+        <w:rPr>
+          <w:b/>
+          <w:bCs/>
+          <w:highlight w:val="darkGray"/>
+        </w:rPr>
+        <w:t>Z</w:t>
+      </w:r>
+      <w:r>
+        <w:rPr>
+          <w:b/>
+          <w:bCs/>
+          <w:highlight w:val="darkGray"/>
+        </w:rPr>
+        <w:t xml:space="preserve">ur Vereinfachung wird in dieser Demo-Engine bei Erreichen eines Ausstiegskriteriums sämtlicher </w:t>
+      </w:r>
+      <w:proofErr w:type="spellStart"/>
+      <w:r>
+        <w:rPr>
+          <w:b/>
+          <w:bCs/>
+          <w:highlight w:val="darkGray"/>
+        </w:rPr>
+        <w:t>Positionenbestand</w:t>
+      </w:r>
+      <w:proofErr w:type="spellEnd"/>
+      <w:r>
+        <w:rPr>
+          <w:b/>
+          <w:bCs/>
+          <w:highlight w:val="darkGray"/>
+        </w:rPr>
+        <w:t xml:space="preserve"> gleichzeitig liquidiert. Dieses Modell vereinfacht die Verarbeitung und die Ergebnisdarstellung, entspricht jedoch nicht notwendigerweise realem Handelsverhalten</w:t>
+      </w:r>
+    </w:p>
+    <w:p>
+      <w:pPr>
+        <w:rPr>
+          <w:b/>
+          <w:bCs/>
+        </w:rPr>
+      </w:pPr>
+    </w:p>
+    <w:p>
       <w:r>
         <w:rPr>
           <w:b/>
@@ -51,7 +149,7 @@
     <w:p>
       <w:r>
         <w:pict w14:anchorId="595BCB72">
-          <v:rect id="_x0000_i1049" style="width:0;height:1.5pt" o:hralign="center" o:hrstd="t" o:hr="t" fillcolor="#a0a0a0" stroked="f"/>
+          <v:rect id="_x0000_i1025" style="width:0;height:1.5pt" o:hralign="center" o:hrstd="t" o:hr="t" fillcolor="#a0a0a0" stroked="f"/>
         </w:pict>
       </w:r>
     </w:p>
@@ -104,7 +202,7 @@
     <w:p>
       <w:r>
         <w:pict w14:anchorId="3198ADCE">
-          <v:rect id="_x0000_i1050" style="width:0;height:1.5pt" o:hralign="center" o:hrstd="t" o:hr="t" fillcolor="#a0a0a0" stroked="f"/>
+          <v:rect id="_x0000_i1026" style="width:0;height:1.5pt" o:hralign="center" o:hrstd="t" o:hr="t" fillcolor="#a0a0a0" stroked="f"/>
         </w:pict>
       </w:r>
     </w:p>
@@ -186,7 +284,7 @@
     <w:p>
       <w:r>
         <w:pict w14:anchorId="49508610">
-          <v:rect id="_x0000_i1051" style="width:0;height:1.5pt" o:hralign="center" o:hrstd="t" o:hr="t" fillcolor="#a0a0a0" stroked="f"/>
+          <v:rect id="_x0000_i1027" style="width:0;height:1.5pt" o:hralign="center" o:hrstd="t" o:hr="t" fillcolor="#a0a0a0" stroked="f"/>
         </w:pict>
       </w:r>
     </w:p>
@@ -239,7 +337,7 @@
     <w:p>
       <w:r>
         <w:pict w14:anchorId="3133DF91">
-          <v:rect id="_x0000_i1052" style="width:0;height:1.5pt" o:hralign="center" o:hrstd="t" o:hr="t" fillcolor="#a0a0a0" stroked="f"/>
+          <v:rect id="_x0000_i1028" style="width:0;height:1.5pt" o:hralign="center" o:hrstd="t" o:hr="t" fillcolor="#a0a0a0" stroked="f"/>
         </w:pict>
       </w:r>
     </w:p>
@@ -269,6 +367,7 @@
           <w:b/>
           <w:bCs/>
         </w:rPr>
+        <w:lastRenderedPageBreak/>
         <w:t>Logik</w:t>
       </w:r>
       <w:r>
@@ -363,7 +462,7 @@
     <w:p>
       <w:r>
         <w:pict w14:anchorId="6F14814A">
-          <v:rect id="_x0000_i1093" style="width:0;height:1.5pt" o:hralign="center" o:hrstd="t" o:hr="t" fillcolor="#a0a0a0" stroked="f"/>
+          <v:rect id="_x0000_i1029" style="width:0;height:1.5pt" o:hralign="center" o:hrstd="t" o:hr="t" fillcolor="#a0a0a0" stroked="f"/>
         </w:pict>
       </w:r>
     </w:p>
@@ -426,7 +525,7 @@
     <w:p>
       <w:r>
         <w:pict w14:anchorId="00B0F4EA">
-          <v:rect id="_x0000_i1094" style="width:0;height:1.5pt" o:hralign="center" o:hrstd="t" o:hr="t" fillcolor="#a0a0a0" stroked="f"/>
+          <v:rect id="_x0000_i1030" style="width:0;height:1.5pt" o:hralign="center" o:hrstd="t" o:hr="t" fillcolor="#a0a0a0" stroked="f"/>
         </w:pict>
       </w:r>
     </w:p>
@@ -513,7 +612,7 @@
     <w:p>
       <w:r>
         <w:pict w14:anchorId="1FB06065">
-          <v:rect id="_x0000_i1095" style="width:0;height:1.5pt" o:hralign="center" o:hrstd="t" o:hr="t" fillcolor="#a0a0a0" stroked="f"/>
+          <v:rect id="_x0000_i1031" style="width:0;height:1.5pt" o:hralign="center" o:hrstd="t" o:hr="t" fillcolor="#a0a0a0" stroked="f"/>
         </w:pict>
       </w:r>
     </w:p>
@@ -574,7 +673,7 @@
     <w:p>
       <w:r>
         <w:pict w14:anchorId="4C6EBCB0">
-          <v:rect id="_x0000_i1096" style="width:0;height:1.5pt" o:hralign="center" o:hrstd="t" o:hr="t" fillcolor="#a0a0a0" stroked="f"/>
+          <v:rect id="_x0000_i1032" style="width:0;height:1.5pt" o:hralign="center" o:hrstd="t" o:hr="t" fillcolor="#a0a0a0" stroked="f"/>
         </w:pict>
       </w:r>
     </w:p>
@@ -637,7 +736,7 @@
     <w:p>
       <w:r>
         <w:pict w14:anchorId="4F49818B">
-          <v:rect id="_x0000_i1097" style="width:0;height:1.5pt" o:hralign="center" o:hrstd="t" o:hr="t" fillcolor="#a0a0a0" stroked="f"/>
+          <v:rect id="_x0000_i1033" style="width:0;height:1.5pt" o:hralign="center" o:hrstd="t" o:hr="t" fillcolor="#a0a0a0" stroked="f"/>
         </w:pict>
       </w:r>
     </w:p>
@@ -737,8 +836,9 @@
     </w:p>
     <w:p>
       <w:r>
+        <w:lastRenderedPageBreak/>
         <w:pict w14:anchorId="51FB8C4F">
-          <v:rect id="_x0000_i1098" style="width:0;height:1.5pt" o:hralign="center" o:hrstd="t" o:hr="t" fillcolor="#a0a0a0" stroked="f"/>
+          <v:rect id="_x0000_i1034" style="width:0;height:1.5pt" o:hralign="center" o:hrstd="t" o:hr="t" fillcolor="#a0a0a0" stroked="f"/>
         </w:pict>
       </w:r>
     </w:p>
@@ -3090,7 +3190,6 @@
     <w:next w:val="Standard"/>
     <w:link w:val="berschrift2Zchn"/>
     <w:uiPriority w:val="9"/>
-    <w:semiHidden/>
     <w:unhideWhenUsed/>
     <w:qFormat/>
     <w:rsid w:val="001377C9"/>
@@ -3306,7 +3405,6 @@
     <w:basedOn w:val="Absatz-Standardschriftart"/>
     <w:link w:val="berschrift2"/>
     <w:uiPriority w:val="9"/>
-    <w:semiHidden/>
     <w:rsid w:val="001377C9"/>
     <w:rPr>
       <w:rFonts w:asciiTheme="majorHAnsi" w:eastAsiaTheme="majorEastAsia" w:hAnsiTheme="majorHAnsi" w:cstheme="majorBidi"/>

</xml_diff>